<commit_message>
Admin 5.2.0 Selskap 3.1.1
Endring epost adresser
</commit_message>
<xml_diff>
--- a/Source/Admin/Hvordan installere Admin og Medlemsdatabasen.docx
+++ b/Source/Admin/Hvordan installere Admin og Medlemsdatabasen.docx
@@ -51,7 +51,10 @@
         </w:numPr>
       </w:pPr>
       <w:r>
-        <w:t>Medlems- og arrangementsdatabasen til fartøylaget.</w:t>
+        <w:t>Medlems- og arrangementsdatabasen til fartøylaget</w:t>
+      </w:r>
+      <w:r>
+        <w:t>, som er en flerbruker database med MS SQLServer som databaseserver.</w:t>
       </w:r>
     </w:p>
     <w:p>
@@ -162,10 +165,22 @@
         <w:t>Sjekk at du har MS Access installert</w:t>
       </w:r>
       <w:r>
-        <w:t>, og at det er 64-bit versjon</w:t>
-      </w:r>
-      <w:r>
-        <w:t xml:space="preserve"> av MS Office-pakken som den er en del av</w:t>
+        <w:t xml:space="preserve">, og at det er </w:t>
+      </w:r>
+      <w:r>
+        <w:rPr>
+          <w:color w:val="FF0000"/>
+        </w:rPr>
+        <w:t>64-bit versjon</w:t>
+      </w:r>
+      <w:r>
+        <w:rPr>
+          <w:color w:val="FF0000"/>
+        </w:rPr>
+        <w:t xml:space="preserve"> </w:t>
+      </w:r>
+      <w:r>
+        <w:t>av MS Office-pakken som den er en del av</w:t>
       </w:r>
       <w:r>
         <w:t xml:space="preserve">. </w:t>
@@ -182,7 +197,19 @@
         <w:jc w:val="left"/>
       </w:pPr>
       <w:r>
-        <w:t xml:space="preserve">Hvis du ikke har Microsoft Access installert på maskinen, må du laste ned og installere en "Runtime"-/"Kjøretids"-versjon av Microsoft Access. Den er gratis. Følg instruksjonene på </w:t>
+        <w:t>Hvis du ikke har Microsoft Access installert på maskinen, må du laste ned og installere en</w:t>
+      </w:r>
+      <w:r>
+        <w:t xml:space="preserve"> </w:t>
+      </w:r>
+      <w:r>
+        <w:rPr>
+          <w:color w:val="FF0000"/>
+        </w:rPr>
+        <w:t>64-bit</w:t>
+      </w:r>
+      <w:r>
+        <w:t xml:space="preserve"> "Runtime"-/"Kjøretids"-versjon av Microsoft Access. Den er gratis. Følg instruksjonene på </w:t>
       </w:r>
       <w:hyperlink r:id="rId7" w:history="1">
         <w:r>
@@ -220,15 +247,7 @@
         <w:t>K</w:t>
       </w:r>
       <w:r>
-        <w:t>likk lenken under mens du holder &lt;</w:t>
-      </w:r>
-      <w:proofErr w:type="spellStart"/>
-      <w:r>
-        <w:t>Ctrl</w:t>
-      </w:r>
-      <w:proofErr w:type="spellEnd"/>
-      <w:r>
-        <w:t xml:space="preserve">&gt; tasten nede: </w:t>
+        <w:t xml:space="preserve">likk lenken under mens du holder &lt;Ctrl&gt; tasten nede: </w:t>
       </w:r>
       <w:hyperlink r:id="rId8" w:history="1">
         <w:r>
@@ -239,7 +258,6 @@
         </w:r>
       </w:hyperlink>
       <w:bookmarkStart w:id="1" w:name="_Hlk6814241"/>
-      <w:bookmarkStart w:id="2" w:name="_GoBack"/>
     </w:p>
     <w:p>
       <w:pPr>
@@ -268,24 +286,9 @@
         <w:rPr>
           <w:color w:val="C45911" w:themeColor="accent2" w:themeShade="BF"/>
         </w:rPr>
-        <w:t>mens du holder &lt;</w:t>
-      </w:r>
-      <w:proofErr w:type="spellStart"/>
-      <w:r>
-        <w:rPr>
-          <w:color w:val="C45911" w:themeColor="accent2" w:themeShade="BF"/>
-        </w:rPr>
-        <w:t>Ctrl</w:t>
-      </w:r>
-      <w:proofErr w:type="spellEnd"/>
-      <w:r>
-        <w:rPr>
-          <w:color w:val="C45911" w:themeColor="accent2" w:themeShade="BF"/>
-        </w:rPr>
-        <w:t>&gt; tasten nede.)</w:t>
+        <w:t>mens du holder &lt;Ctrl&gt; tasten nede.)</w:t>
       </w:r>
       <w:bookmarkEnd w:id="1"/>
-      <w:bookmarkEnd w:id="2"/>
     </w:p>
     <w:p>
       <w:pPr>
@@ -296,24 +299,11 @@
         </w:numPr>
         <w:ind w:left="284" w:hanging="284"/>
       </w:pPr>
-      <w:proofErr w:type="spellStart"/>
-      <w:r>
-        <w:t>Nedlastingen</w:t>
-      </w:r>
-      <w:proofErr w:type="spellEnd"/>
-      <w:r>
-        <w:t xml:space="preserve"> begynner. </w:t>
-      </w:r>
-      <w:r>
-        <w:t xml:space="preserve"> Merk deg at det er en .exe-fil som skal lastes ned. Avhengig av hvilke sikkerhetsbarrierer datamaskinen din har, kan du oppleve at systemet varsler om det er "farlig" å laste ned fra "ukjent utgiver". I så tilfelle overse, og tillat videre </w:t>
-      </w:r>
-      <w:proofErr w:type="spellStart"/>
-      <w:r>
-        <w:t>nedlasting</w:t>
-      </w:r>
-      <w:proofErr w:type="spellEnd"/>
-      <w:r>
-        <w:t>!!</w:t>
+      <w:r>
+        <w:t xml:space="preserve">Nedlastingen begynner. </w:t>
+      </w:r>
+      <w:r>
+        <w:t xml:space="preserve"> Merk deg at det er en .exe-fil som skal lastes ned. Avhengig av hvilke sikkerhetsbarrierer datamaskinen din har, kan du oppleve at systemet varsler om det er "farlig" å laste ned fra "ukjent utgiver". I så tilfelle overse, og tillat videre nedlasting!!</w:t>
       </w:r>
     </w:p>
     <w:p>
@@ -618,18 +608,36 @@
       <w:r>
         <w:t xml:space="preserve"> </w:t>
       </w:r>
+      <w:r>
+        <w:t>Brukernavn og passord må benyttes. Det avtales med utvikler@m314alta.org.</w:t>
+      </w:r>
     </w:p>
     <w:p>
       <w:r>
         <w:t>Du vil ikke se noe ikon for databasen.</w:t>
       </w:r>
-    </w:p>
-    <w:p>
+      <w:r>
+        <w:t xml:space="preserve"> </w:t>
+      </w:r>
       <w:r>
         <w:rPr>
           <w:color w:val="FF0000"/>
         </w:rPr>
-        <w:t xml:space="preserve">Databasen startes alltid ved å trykke tasten med </w:t>
+        <w:t xml:space="preserve">Databasen startes </w:t>
+      </w:r>
+      <w:r>
+        <w:rPr>
+          <w:color w:val="FF0000"/>
+        </w:rPr>
+        <w:t>derfor ALLTID</w:t>
+      </w:r>
+      <w:bookmarkStart w:id="2" w:name="_GoBack"/>
+      <w:bookmarkEnd w:id="2"/>
+      <w:r>
+        <w:rPr>
+          <w:color w:val="FF0000"/>
+        </w:rPr>
+        <w:t xml:space="preserve"> ved å trykke tasten med </w:t>
       </w:r>
       <w:r>
         <w:rPr>
@@ -641,21 +649,7 @@
         <w:rPr>
           <w:color w:val="FF0000"/>
         </w:rPr>
-        <w:t xml:space="preserve">-tallet mens </w:t>
-      </w:r>
-      <w:proofErr w:type="spellStart"/>
-      <w:r>
-        <w:rPr>
-          <w:color w:val="FF0000"/>
-        </w:rPr>
-        <w:t>Windowstasten</w:t>
-      </w:r>
-      <w:proofErr w:type="spellEnd"/>
-      <w:r>
-        <w:rPr>
-          <w:color w:val="FF0000"/>
-        </w:rPr>
-        <w:t xml:space="preserve"> holdes nede.</w:t>
+        <w:t>-tallet mens Windowstasten holdes nede.</w:t>
       </w:r>
       <w:r>
         <w:rPr>
@@ -682,44 +676,13 @@
         <w:rPr>
           <w:color w:val="C45911" w:themeColor="accent2" w:themeShade="BF"/>
         </w:rPr>
-        <w:t xml:space="preserve">Trykk 8-tallet mens </w:t>
-      </w:r>
-      <w:proofErr w:type="spellStart"/>
-      <w:r>
-        <w:rPr>
-          <w:color w:val="C45911" w:themeColor="accent2" w:themeShade="BF"/>
-        </w:rPr>
-        <w:t>Windowstasten</w:t>
-      </w:r>
-      <w:proofErr w:type="spellEnd"/>
-      <w:r>
-        <w:rPr>
-          <w:color w:val="C45911" w:themeColor="accent2" w:themeShade="BF"/>
-        </w:rPr>
-        <w:t xml:space="preserve"> holdes nede for å få opp Øvelsesdatabasen</w:t>
+        <w:t>Trykk 8-tallet mens Windowstasten holdes nede for å få opp Øvelsesdatabasen</w:t>
       </w:r>
       <w:r>
         <w:rPr>
           <w:color w:val="000000" w:themeColor="text1"/>
         </w:rPr>
         <w:t xml:space="preserve">).  </w:t>
-      </w:r>
-    </w:p>
-    <w:p>
-      <w:r>
-        <w:rPr>
-          <w:b/>
-        </w:rPr>
-        <w:t>NB</w:t>
-      </w:r>
-      <w:r>
-        <w:t>! Du behøver ikke lenger laste databasen tilbake til OneDrive</w:t>
-      </w:r>
-      <w:r>
-        <w:t xml:space="preserve"> når du er ferdig</w:t>
-      </w:r>
-      <w:r>
-        <w:t>.</w:t>
       </w:r>
     </w:p>
     <w:p/>
@@ -2020,7 +1983,7 @@
       </w:pPr>
     </w:pPrDefault>
   </w:docDefaults>
-  <w:latentStyles w:defLockedState="0" w:defUIPriority="99" w:defSemiHidden="0" w:defUnhideWhenUsed="0" w:defQFormat="0" w:count="376">
+  <w:latentStyles w:defLockedState="0" w:defUIPriority="99" w:defSemiHidden="0" w:defUnhideWhenUsed="0" w:defQFormat="0" w:count="377">
     <w:lsdException w:name="Normal" w:uiPriority="0" w:qFormat="1"/>
     <w:lsdException w:name="heading 1" w:uiPriority="9" w:qFormat="1"/>
     <w:lsdException w:name="heading 2" w:semiHidden="1" w:uiPriority="9" w:unhideWhenUsed="1" w:qFormat="1"/>
@@ -2397,6 +2360,7 @@
     <w:lsdException w:name="Hashtag" w:semiHidden="1" w:unhideWhenUsed="1"/>
     <w:lsdException w:name="Unresolved Mention" w:semiHidden="1" w:unhideWhenUsed="1"/>
     <w:lsdException w:name="Smart Link" w:semiHidden="1" w:unhideWhenUsed="1"/>
+    <w:lsdException w:name="Smart Link Error" w:semiHidden="1" w:unhideWhenUsed="1"/>
   </w:latentStyles>
   <w:style w:type="paragraph" w:default="1" w:styleId="Normal">
     <w:name w:val="Normal"/>

</xml_diff>